<commit_message>
Final commit of the project
</commit_message>
<xml_diff>
--- a/TermProject_CSD3464/src/Term Project 2023 Fall CSD 3464_1.docx
+++ b/TermProject_CSD3464/src/Term Project 2023 Fall CSD 3464_1.docx
@@ -185,6 +185,14 @@
                 <w:szCs w:val="28"/>
               </w:rPr>
             </w:pPr>
+            <w:r>
+              <w:rPr>
+                <w:i/>
+                <w:sz w:val="28"/>
+                <w:szCs w:val="28"/>
+              </w:rPr>
+              <w:t>C0895239</w:t>
+            </w:r>
           </w:p>
         </w:tc>
         <w:tc>
@@ -251,6 +259,14 @@
                 <w:szCs w:val="28"/>
               </w:rPr>
             </w:pPr>
+            <w:r>
+              <w:rPr>
+                <w:i/>
+                <w:sz w:val="28"/>
+                <w:szCs w:val="28"/>
+              </w:rPr>
+              <w:t>C0899319</w:t>
+            </w:r>
           </w:p>
         </w:tc>
         <w:tc>
@@ -317,6 +333,14 @@
                 <w:szCs w:val="28"/>
               </w:rPr>
             </w:pPr>
+            <w:r>
+              <w:rPr>
+                <w:i/>
+                <w:sz w:val="28"/>
+                <w:szCs w:val="28"/>
+              </w:rPr>
+              <w:t>C0893262</w:t>
+            </w:r>
           </w:p>
         </w:tc>
         <w:tc>
@@ -393,6 +417,14 @@
                 <w:szCs w:val="28"/>
               </w:rPr>
             </w:pPr>
+            <w:r>
+              <w:rPr>
+                <w:i/>
+                <w:sz w:val="28"/>
+                <w:szCs w:val="28"/>
+              </w:rPr>
+              <w:t>C0895400</w:t>
+            </w:r>
           </w:p>
         </w:tc>
         <w:tc>
@@ -1317,10 +1349,259 @@
           <w:szCs w:val="26"/>
         </w:rPr>
       </w:pPr>
+      <w:r>
+        <w:rPr>
+          <w:rFonts w:ascii="Courier New" w:hAnsi="Courier New" w:cs="Courier New"/>
+          <w:sz w:val="26"/>
+          <w:szCs w:val="26"/>
+        </w:rPr>
+        <w:lastRenderedPageBreak/>
+        <w:drawing>
+          <wp:inline distT="0" distB="0" distL="0" distR="0" wp14:anchorId="3559C755" wp14:editId="68C4B6CF">
+            <wp:extent cx="5943600" cy="3343275"/>
+            <wp:effectExtent l="0" t="0" r="0" b="9525"/>
+            <wp:docPr id="1124148777" name="Picture 1"/>
+            <wp:cNvGraphicFramePr>
+              <a:graphicFrameLocks xmlns:a="http://schemas.openxmlformats.org/drawingml/2006/main" noChangeAspect="1"/>
+            </wp:cNvGraphicFramePr>
+            <a:graphic xmlns:a="http://schemas.openxmlformats.org/drawingml/2006/main">
+              <a:graphicData uri="http://schemas.openxmlformats.org/drawingml/2006/picture">
+                <pic:pic xmlns:pic="http://schemas.openxmlformats.org/drawingml/2006/picture">
+                  <pic:nvPicPr>
+                    <pic:cNvPr id="1124148777" name=""/>
+                    <pic:cNvPicPr/>
+                  </pic:nvPicPr>
+                  <pic:blipFill>
+                    <a:blip r:embed="rId8"/>
+                    <a:stretch>
+                      <a:fillRect/>
+                    </a:stretch>
+                  </pic:blipFill>
+                  <pic:spPr>
+                    <a:xfrm>
+                      <a:off x="0" y="0"/>
+                      <a:ext cx="5943600" cy="3343275"/>
+                    </a:xfrm>
+                    <a:prstGeom prst="rect">
+                      <a:avLst/>
+                    </a:prstGeom>
+                  </pic:spPr>
+                </pic:pic>
+              </a:graphicData>
+            </a:graphic>
+          </wp:inline>
+        </w:drawing>
+      </w:r>
+    </w:p>
+    <w:p>
+      <w:pPr>
+        <w:rPr>
+          <w:rFonts w:ascii="Courier New" w:hAnsi="Courier New" w:cs="Courier New"/>
+          <w:sz w:val="26"/>
+          <w:szCs w:val="26"/>
+        </w:rPr>
+      </w:pPr>
+      <w:r>
+        <w:rPr>
+          <w:rFonts w:ascii="Courier New" w:hAnsi="Courier New" w:cs="Courier New"/>
+          <w:sz w:val="26"/>
+          <w:szCs w:val="26"/>
+        </w:rPr>
+        <w:drawing>
+          <wp:inline distT="0" distB="0" distL="0" distR="0" wp14:anchorId="4CDB3643" wp14:editId="1829D488">
+            <wp:extent cx="5943600" cy="3343275"/>
+            <wp:effectExtent l="0" t="0" r="0" b="9525"/>
+            <wp:docPr id="856123504" name="Picture 1" descr="A screenshot of a computer&#10;&#10;Description automatically generated"/>
+            <wp:cNvGraphicFramePr>
+              <a:graphicFrameLocks xmlns:a="http://schemas.openxmlformats.org/drawingml/2006/main" noChangeAspect="1"/>
+            </wp:cNvGraphicFramePr>
+            <a:graphic xmlns:a="http://schemas.openxmlformats.org/drawingml/2006/main">
+              <a:graphicData uri="http://schemas.openxmlformats.org/drawingml/2006/picture">
+                <pic:pic xmlns:pic="http://schemas.openxmlformats.org/drawingml/2006/picture">
+                  <pic:nvPicPr>
+                    <pic:cNvPr id="856123504" name="Picture 1" descr="A screenshot of a computer&#10;&#10;Description automatically generated"/>
+                    <pic:cNvPicPr/>
+                  </pic:nvPicPr>
+                  <pic:blipFill>
+                    <a:blip r:embed="rId9"/>
+                    <a:stretch>
+                      <a:fillRect/>
+                    </a:stretch>
+                  </pic:blipFill>
+                  <pic:spPr>
+                    <a:xfrm>
+                      <a:off x="0" y="0"/>
+                      <a:ext cx="5943600" cy="3343275"/>
+                    </a:xfrm>
+                    <a:prstGeom prst="rect">
+                      <a:avLst/>
+                    </a:prstGeom>
+                  </pic:spPr>
+                </pic:pic>
+              </a:graphicData>
+            </a:graphic>
+          </wp:inline>
+        </w:drawing>
+      </w:r>
+    </w:p>
+    <w:p>
+      <w:pPr>
+        <w:rPr>
+          <w:rFonts w:ascii="Courier New" w:hAnsi="Courier New" w:cs="Courier New"/>
+          <w:sz w:val="26"/>
+          <w:szCs w:val="26"/>
+        </w:rPr>
+      </w:pPr>
+      <w:r>
+        <w:rPr>
+          <w:rFonts w:ascii="Courier New" w:hAnsi="Courier New" w:cs="Courier New"/>
+          <w:sz w:val="26"/>
+          <w:szCs w:val="26"/>
+        </w:rPr>
+        <w:lastRenderedPageBreak/>
+        <w:drawing>
+          <wp:inline distT="0" distB="0" distL="0" distR="0" wp14:anchorId="136377B4" wp14:editId="6D94612F">
+            <wp:extent cx="5943600" cy="3343275"/>
+            <wp:effectExtent l="0" t="0" r="0" b="9525"/>
+            <wp:docPr id="988453335" name="Picture 1" descr="A screenshot of a computer&#10;&#10;Description automatically generated"/>
+            <wp:cNvGraphicFramePr>
+              <a:graphicFrameLocks xmlns:a="http://schemas.openxmlformats.org/drawingml/2006/main" noChangeAspect="1"/>
+            </wp:cNvGraphicFramePr>
+            <a:graphic xmlns:a="http://schemas.openxmlformats.org/drawingml/2006/main">
+              <a:graphicData uri="http://schemas.openxmlformats.org/drawingml/2006/picture">
+                <pic:pic xmlns:pic="http://schemas.openxmlformats.org/drawingml/2006/picture">
+                  <pic:nvPicPr>
+                    <pic:cNvPr id="988453335" name="Picture 1" descr="A screenshot of a computer&#10;&#10;Description automatically generated"/>
+                    <pic:cNvPicPr/>
+                  </pic:nvPicPr>
+                  <pic:blipFill>
+                    <a:blip r:embed="rId10"/>
+                    <a:stretch>
+                      <a:fillRect/>
+                    </a:stretch>
+                  </pic:blipFill>
+                  <pic:spPr>
+                    <a:xfrm>
+                      <a:off x="0" y="0"/>
+                      <a:ext cx="5943600" cy="3343275"/>
+                    </a:xfrm>
+                    <a:prstGeom prst="rect">
+                      <a:avLst/>
+                    </a:prstGeom>
+                  </pic:spPr>
+                </pic:pic>
+              </a:graphicData>
+            </a:graphic>
+          </wp:inline>
+        </w:drawing>
+      </w:r>
+    </w:p>
+    <w:p>
+      <w:pPr>
+        <w:rPr>
+          <w:rFonts w:ascii="Courier New" w:hAnsi="Courier New" w:cs="Courier New"/>
+          <w:sz w:val="26"/>
+          <w:szCs w:val="26"/>
+        </w:rPr>
+      </w:pPr>
+      <w:r>
+        <w:rPr>
+          <w:rFonts w:ascii="Courier New" w:hAnsi="Courier New" w:cs="Courier New"/>
+          <w:sz w:val="26"/>
+          <w:szCs w:val="26"/>
+        </w:rPr>
+        <w:drawing>
+          <wp:inline distT="0" distB="0" distL="0" distR="0" wp14:anchorId="5E1580D6" wp14:editId="22E04D41">
+            <wp:extent cx="5943600" cy="3343275"/>
+            <wp:effectExtent l="0" t="0" r="0" b="9525"/>
+            <wp:docPr id="1525500968" name="Picture 1" descr="A screenshot of a computer&#10;&#10;Description automatically generated"/>
+            <wp:cNvGraphicFramePr>
+              <a:graphicFrameLocks xmlns:a="http://schemas.openxmlformats.org/drawingml/2006/main" noChangeAspect="1"/>
+            </wp:cNvGraphicFramePr>
+            <a:graphic xmlns:a="http://schemas.openxmlformats.org/drawingml/2006/main">
+              <a:graphicData uri="http://schemas.openxmlformats.org/drawingml/2006/picture">
+                <pic:pic xmlns:pic="http://schemas.openxmlformats.org/drawingml/2006/picture">
+                  <pic:nvPicPr>
+                    <pic:cNvPr id="1525500968" name="Picture 1" descr="A screenshot of a computer&#10;&#10;Description automatically generated"/>
+                    <pic:cNvPicPr/>
+                  </pic:nvPicPr>
+                  <pic:blipFill>
+                    <a:blip r:embed="rId11"/>
+                    <a:stretch>
+                      <a:fillRect/>
+                    </a:stretch>
+                  </pic:blipFill>
+                  <pic:spPr>
+                    <a:xfrm>
+                      <a:off x="0" y="0"/>
+                      <a:ext cx="5943600" cy="3343275"/>
+                    </a:xfrm>
+                    <a:prstGeom prst="rect">
+                      <a:avLst/>
+                    </a:prstGeom>
+                  </pic:spPr>
+                </pic:pic>
+              </a:graphicData>
+            </a:graphic>
+          </wp:inline>
+        </w:drawing>
+      </w:r>
+    </w:p>
+    <w:p>
+      <w:pPr>
+        <w:rPr>
+          <w:rFonts w:ascii="Courier New" w:hAnsi="Courier New" w:cs="Courier New"/>
+          <w:sz w:val="26"/>
+          <w:szCs w:val="26"/>
+        </w:rPr>
+      </w:pPr>
+      <w:r>
+        <w:rPr>
+          <w:rFonts w:ascii="Courier New" w:hAnsi="Courier New" w:cs="Courier New"/>
+          <w:sz w:val="26"/>
+          <w:szCs w:val="26"/>
+        </w:rPr>
+        <w:lastRenderedPageBreak/>
+        <w:drawing>
+          <wp:inline distT="0" distB="0" distL="0" distR="0" wp14:anchorId="36D54868" wp14:editId="463F0D48">
+            <wp:extent cx="5943600" cy="3343275"/>
+            <wp:effectExtent l="0" t="0" r="0" b="9525"/>
+            <wp:docPr id="1141638347" name="Picture 1" descr="A screenshot of a computer&#10;&#10;Description automatically generated"/>
+            <wp:cNvGraphicFramePr>
+              <a:graphicFrameLocks xmlns:a="http://schemas.openxmlformats.org/drawingml/2006/main" noChangeAspect="1"/>
+            </wp:cNvGraphicFramePr>
+            <a:graphic xmlns:a="http://schemas.openxmlformats.org/drawingml/2006/main">
+              <a:graphicData uri="http://schemas.openxmlformats.org/drawingml/2006/picture">
+                <pic:pic xmlns:pic="http://schemas.openxmlformats.org/drawingml/2006/picture">
+                  <pic:nvPicPr>
+                    <pic:cNvPr id="1141638347" name="Picture 1" descr="A screenshot of a computer&#10;&#10;Description automatically generated"/>
+                    <pic:cNvPicPr/>
+                  </pic:nvPicPr>
+                  <pic:blipFill>
+                    <a:blip r:embed="rId12"/>
+                    <a:stretch>
+                      <a:fillRect/>
+                    </a:stretch>
+                  </pic:blipFill>
+                  <pic:spPr>
+                    <a:xfrm>
+                      <a:off x="0" y="0"/>
+                      <a:ext cx="5943600" cy="3343275"/>
+                    </a:xfrm>
+                    <a:prstGeom prst="rect">
+                      <a:avLst/>
+                    </a:prstGeom>
+                  </pic:spPr>
+                </pic:pic>
+              </a:graphicData>
+            </a:graphic>
+          </wp:inline>
+        </w:drawing>
+      </w:r>
     </w:p>
     <w:sectPr>
-      <w:headerReference w:type="default" r:id="rId8"/>
-      <w:footerReference w:type="default" r:id="rId9"/>
+      <w:headerReference w:type="default" r:id="rId13"/>
+      <w:footerReference w:type="default" r:id="rId14"/>
       <w:pgSz w:w="12240" w:h="15840"/>
       <w:pgMar w:top="1080" w:right="1440" w:bottom="1440" w:left="1440" w:header="708" w:footer="18" w:gutter="0"/>
       <w:cols w:space="708"/>

</xml_diff>